<commit_message>
write different ways to move working directory to staging area
</commit_message>
<xml_diff>
--- a/Note.docx
+++ b/Note.docx
@@ -46,16 +46,8 @@
         <w:rPr>
           <w:color w:val="0D0D0D" w:themeColor="text1" w:themeTint="F2"/>
         </w:rPr>
-        <w:t xml:space="preserve">git </w:t>
-      </w:r>
-      <w:proofErr w:type="spellStart"/>
-      <w:r>
-        <w:rPr>
-          <w:color w:val="0D0D0D" w:themeColor="text1" w:themeTint="F2"/>
-        </w:rPr>
-        <w:t>init</w:t>
-      </w:r>
-      <w:proofErr w:type="spellEnd"/>
+        <w:t>git init</w:t>
+      </w:r>
     </w:p>
     <w:p>
       <w:pPr>
@@ -165,16 +157,8 @@
         <w:rPr>
           <w:color w:val="0D0D0D" w:themeColor="text1" w:themeTint="F2"/>
         </w:rPr>
-        <w:t xml:space="preserve">one file: git add </w:t>
-      </w:r>
-      <w:proofErr w:type="spellStart"/>
-      <w:r>
-        <w:rPr>
-          <w:color w:val="0D0D0D" w:themeColor="text1" w:themeTint="F2"/>
-        </w:rPr>
-        <w:t>file_name</w:t>
-      </w:r>
-      <w:proofErr w:type="spellEnd"/>
+        <w:t>one file: git add file_name</w:t>
+      </w:r>
     </w:p>
     <w:p>
       <w:pPr>
@@ -191,16 +175,8 @@
         <w:rPr>
           <w:color w:val="0D0D0D" w:themeColor="text1" w:themeTint="F2"/>
         </w:rPr>
-        <w:t xml:space="preserve">all file: git </w:t>
-      </w:r>
-      <w:proofErr w:type="gramStart"/>
-      <w:r>
-        <w:rPr>
-          <w:color w:val="0D0D0D" w:themeColor="text1" w:themeTint="F2"/>
-        </w:rPr>
-        <w:t>add .</w:t>
-      </w:r>
-      <w:proofErr w:type="gramEnd"/>
+        <w:t>all file: git add .</w:t>
+      </w:r>
     </w:p>
     <w:p>
       <w:pPr>
@@ -302,28 +278,12 @@
           <w:color w:val="0D0D0D" w:themeColor="text1" w:themeTint="F2"/>
         </w:rPr>
       </w:pPr>
-      <w:proofErr w:type="gramStart"/>
-      <w:r>
-        <w:rPr>
-          <w:color w:val="0D0D0D" w:themeColor="text1" w:themeTint="F2"/>
-        </w:rPr>
-        <w:t>git</w:t>
-      </w:r>
-      <w:proofErr w:type="gramEnd"/>
-      <w:r>
-        <w:rPr>
-          <w:color w:val="0D0D0D" w:themeColor="text1" w:themeTint="F2"/>
-        </w:rPr>
-        <w:t xml:space="preserve"> restore </w:t>
-      </w:r>
-      <w:proofErr w:type="spellStart"/>
-      <w:r>
-        <w:rPr>
-          <w:color w:val="0D0D0D" w:themeColor="text1" w:themeTint="F2"/>
-        </w:rPr>
-        <w:t>file_name</w:t>
-      </w:r>
-      <w:proofErr w:type="spellEnd"/>
+      <w:r>
+        <w:rPr>
+          <w:color w:val="0D0D0D" w:themeColor="text1" w:themeTint="F2"/>
+        </w:rPr>
+        <w:t>git restore file_name</w:t>
+      </w:r>
     </w:p>
     <w:p>
       <w:pPr>
@@ -402,21 +362,7 @@
         <w:rPr>
           <w:color w:val="0D0D0D" w:themeColor="text1" w:themeTint="F2"/>
         </w:rPr>
-        <w:t>git log –</w:t>
-      </w:r>
-      <w:proofErr w:type="spellStart"/>
-      <w:r>
-        <w:rPr>
-          <w:color w:val="0D0D0D" w:themeColor="text1" w:themeTint="F2"/>
-        </w:rPr>
-        <w:t>oneline</w:t>
-      </w:r>
-      <w:proofErr w:type="spellEnd"/>
-      <w:r>
-        <w:rPr>
-          <w:color w:val="0D0D0D" w:themeColor="text1" w:themeTint="F2"/>
-        </w:rPr>
-        <w:t xml:space="preserve"> (show committed data in very shortly)</w:t>
+        <w:t>git log –oneline (show committed data in very shortly)</w:t>
       </w:r>
     </w:p>
     <w:p>
@@ -465,29 +411,7 @@
           <w:iCs/>
           <w:color w:val="0D0D0D" w:themeColor="text1" w:themeTint="F2"/>
         </w:rPr>
-        <w:t xml:space="preserve">we can see the changes from </w:t>
-      </w:r>
-      <w:proofErr w:type="spellStart"/>
-      <w:r>
-        <w:rPr>
-          <w:b/>
-          <w:bCs/>
-          <w:i/>
-          <w:iCs/>
-          <w:color w:val="0D0D0D" w:themeColor="text1" w:themeTint="F2"/>
-        </w:rPr>
-        <w:t>stagging</w:t>
-      </w:r>
-      <w:proofErr w:type="spellEnd"/>
-      <w:r>
-        <w:rPr>
-          <w:b/>
-          <w:bCs/>
-          <w:i/>
-          <w:iCs/>
-          <w:color w:val="0D0D0D" w:themeColor="text1" w:themeTint="F2"/>
-        </w:rPr>
-        <w:t xml:space="preserve"> area, it means </w:t>
+        <w:t xml:space="preserve">we can see the changes from stagging area, it means </w:t>
       </w:r>
       <w:r>
         <w:rPr>
@@ -574,21 +498,7 @@
         <w:rPr>
           <w:color w:val="0D0D0D" w:themeColor="text1" w:themeTint="F2"/>
         </w:rPr>
-        <w:t xml:space="preserve">2 </w:t>
-      </w:r>
-      <w:proofErr w:type="gramStart"/>
-      <w:r>
-        <w:rPr>
-          <w:color w:val="0D0D0D" w:themeColor="text1" w:themeTint="F2"/>
-        </w:rPr>
-        <w:t>branch</w:t>
-      </w:r>
-      <w:proofErr w:type="gramEnd"/>
-      <w:r>
-        <w:rPr>
-          <w:color w:val="0D0D0D" w:themeColor="text1" w:themeTint="F2"/>
-        </w:rPr>
-        <w:t>. Where head stay your current branch is also here.</w:t>
+        <w:t>2 branch. Where head stay your current branch is also here.</w:t>
       </w:r>
     </w:p>
     <w:p>
@@ -619,16 +529,8 @@
         <w:rPr>
           <w:color w:val="0D0D0D" w:themeColor="text1" w:themeTint="F2"/>
         </w:rPr>
-        <w:t xml:space="preserve">git checkout </w:t>
-      </w:r>
-      <w:proofErr w:type="spellStart"/>
-      <w:r>
-        <w:rPr>
-          <w:color w:val="0D0D0D" w:themeColor="text1" w:themeTint="F2"/>
-        </w:rPr>
-        <w:t>commit_ID</w:t>
-      </w:r>
-      <w:proofErr w:type="spellEnd"/>
+        <w:t>git checkout commit_ID</w:t>
+      </w:r>
     </w:p>
     <w:p>
       <w:pPr>
@@ -1018,13 +920,8 @@
                         <w:txbxContent>
                           <w:p>
                             <w:r>
-                              <w:t xml:space="preserve">git </w:t>
+                              <w:t>git commit</w:t>
                             </w:r>
-                            <w:proofErr w:type="gramStart"/>
-                            <w:r>
-                              <w:t>commit</w:t>
-                            </w:r>
-                            <w:proofErr w:type="gramEnd"/>
                           </w:p>
                         </w:txbxContent>
                       </wps:txbx>
@@ -1054,13 +951,8 @@
                   <w:txbxContent>
                     <w:p>
                       <w:r>
-                        <w:t xml:space="preserve">git </w:t>
+                        <w:t>git commit</w:t>
                       </w:r>
-                      <w:proofErr w:type="gramStart"/>
-                      <w:r>
-                        <w:t>commit</w:t>
-                      </w:r>
-                      <w:proofErr w:type="gramEnd"/>
                     </w:p>
                   </w:txbxContent>
                 </v:textbox>
@@ -1381,13 +1273,8 @@
                         <w:txbxContent>
                           <w:p>
                             <w:r>
-                              <w:t xml:space="preserve">git </w:t>
+                              <w:t>git add</w:t>
                             </w:r>
-                            <w:proofErr w:type="gramStart"/>
-                            <w:r>
-                              <w:t>add</w:t>
-                            </w:r>
-                            <w:proofErr w:type="gramEnd"/>
                           </w:p>
                         </w:txbxContent>
                       </wps:txbx>
@@ -1413,13 +1300,8 @@
                   <w:txbxContent>
                     <w:p>
                       <w:r>
-                        <w:t xml:space="preserve">git </w:t>
+                        <w:t>git add</w:t>
                       </w:r>
-                      <w:proofErr w:type="gramStart"/>
-                      <w:r>
-                        <w:t>add</w:t>
-                      </w:r>
-                      <w:proofErr w:type="gramEnd"/>
                     </w:p>
                   </w:txbxContent>
                 </v:textbox>
@@ -1660,7 +1542,7 @@
           </mc:Choice>
           <mc:Fallback>
             <w:pict>
-              <v:shapetype w14:anchorId="758FC29D" id="_x0000_t13" coordsize="21600,21600" o:spt="13" adj="16200,5400" path="m@0,l@0@1,0@1,0@2@0@2@0,21600,21600,10800xe">
+              <v:shapetype w14:anchorId="0A7E4F62" id="_x0000_t13" coordsize="21600,21600" o:spt="13" adj="16200,5400" path="m@0,l@0@1,0@1,0@2@0@2@0,21600,21600,10800xe">
                 <v:stroke joinstyle="miter"/>
                 <v:formulas>
                   <v:f eqn="val #0"/>
@@ -1759,7 +1641,7 @@
           </mc:Choice>
           <mc:Fallback>
             <w:pict>
-              <v:shape w14:anchorId="1DFC4F45" id="Arrow: Right 7" o:spid="_x0000_s1026" type="#_x0000_t13" style="position:absolute;margin-left:91.45pt;margin-top:4.75pt;width:66.15pt;height:11.05pt;z-index:251661312;visibility:visible;mso-wrap-style:square;mso-width-percent:0;mso-height-percent:0;mso-wrap-distance-left:9pt;mso-wrap-distance-top:0;mso-wrap-distance-right:9pt;mso-wrap-distance-bottom:0;mso-position-horizontal:absolute;mso-position-horizontal-relative:text;mso-position-vertical:absolute;mso-position-vertical-relative:text;mso-width-percent:0;mso-height-percent:0;mso-width-relative:margin;mso-height-relative:margin;v-text-anchor:middle" o:gfxdata="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" adj="19799" fillcolor="#974706 [1609]" stroked="f" strokeweight="2pt"/>
+              <v:shape w14:anchorId="757AFB54" id="Arrow: Right 7" o:spid="_x0000_s1026" type="#_x0000_t13" style="position:absolute;margin-left:91.45pt;margin-top:4.75pt;width:66.15pt;height:11.05pt;z-index:251661312;visibility:visible;mso-wrap-style:square;mso-width-percent:0;mso-height-percent:0;mso-wrap-distance-left:9pt;mso-wrap-distance-top:0;mso-wrap-distance-right:9pt;mso-wrap-distance-bottom:0;mso-position-horizontal:absolute;mso-position-horizontal-relative:text;mso-position-vertical:absolute;mso-position-vertical-relative:text;mso-width-percent:0;mso-height-percent:0;mso-width-relative:margin;mso-height-relative:margin;v-text-anchor:middle" o:gfxdata="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" adj="19799" fillcolor="#974706 [1609]" stroked="f" strokeweight="2pt"/>
             </w:pict>
           </mc:Fallback>
         </mc:AlternateContent>
@@ -2013,6 +1895,12 @@
           <w:color w:val="0D0D0D" w:themeColor="text1" w:themeTint="F2"/>
         </w:rPr>
       </w:pPr>
+      <w:r>
+        <w:rPr>
+          <w:color w:val="0D0D0D" w:themeColor="text1" w:themeTint="F2"/>
+        </w:rPr>
+        <w:t>nothing</w:t>
+      </w:r>
     </w:p>
     <w:p>
       <w:pPr>

</xml_diff>

<commit_message>
initial commit from develop branch
</commit_message>
<xml_diff>
--- a/Note.docx
+++ b/Note.docx
@@ -191,16 +191,8 @@
         <w:rPr>
           <w:color w:val="0D0D0D" w:themeColor="text1" w:themeTint="F2"/>
         </w:rPr>
-        <w:t xml:space="preserve">all file: git </w:t>
-      </w:r>
-      <w:proofErr w:type="gramStart"/>
-      <w:r>
-        <w:rPr>
-          <w:color w:val="0D0D0D" w:themeColor="text1" w:themeTint="F2"/>
-        </w:rPr>
-        <w:t>add .</w:t>
-      </w:r>
-      <w:proofErr w:type="gramEnd"/>
+        <w:t>all file: git add .</w:t>
+      </w:r>
     </w:p>
     <w:p>
       <w:pPr>
@@ -302,19 +294,11 @@
           <w:color w:val="0D0D0D" w:themeColor="text1" w:themeTint="F2"/>
         </w:rPr>
       </w:pPr>
-      <w:proofErr w:type="gramStart"/>
-      <w:r>
-        <w:rPr>
-          <w:color w:val="0D0D0D" w:themeColor="text1" w:themeTint="F2"/>
-        </w:rPr>
-        <w:t>git</w:t>
-      </w:r>
-      <w:proofErr w:type="gramEnd"/>
-      <w:r>
-        <w:rPr>
-          <w:color w:val="0D0D0D" w:themeColor="text1" w:themeTint="F2"/>
-        </w:rPr>
-        <w:t xml:space="preserve"> restore </w:t>
+      <w:r>
+        <w:rPr>
+          <w:color w:val="0D0D0D" w:themeColor="text1" w:themeTint="F2"/>
+        </w:rPr>
+        <w:t xml:space="preserve">git restore </w:t>
       </w:r>
       <w:proofErr w:type="spellStart"/>
       <w:r>
@@ -574,21 +558,7 @@
         <w:rPr>
           <w:color w:val="0D0D0D" w:themeColor="text1" w:themeTint="F2"/>
         </w:rPr>
-        <w:t xml:space="preserve">2 </w:t>
-      </w:r>
-      <w:proofErr w:type="gramStart"/>
-      <w:r>
-        <w:rPr>
-          <w:color w:val="0D0D0D" w:themeColor="text1" w:themeTint="F2"/>
-        </w:rPr>
-        <w:t>branch</w:t>
-      </w:r>
-      <w:proofErr w:type="gramEnd"/>
-      <w:r>
-        <w:rPr>
-          <w:color w:val="0D0D0D" w:themeColor="text1" w:themeTint="F2"/>
-        </w:rPr>
-        <w:t>. Where head stay your current branch is also here.</w:t>
+        <w:t>2 branch. Where head stay your current branch is also here.</w:t>
       </w:r>
     </w:p>
     <w:p>
@@ -1028,13 +998,8 @@
                         <w:txbxContent>
                           <w:p>
                             <w:r>
-                              <w:t xml:space="preserve">git </w:t>
+                              <w:t>git commit</w:t>
                             </w:r>
-                            <w:proofErr w:type="gramStart"/>
-                            <w:r>
-                              <w:t>commit</w:t>
-                            </w:r>
-                            <w:proofErr w:type="gramEnd"/>
                           </w:p>
                         </w:txbxContent>
                       </wps:txbx>
@@ -1064,13 +1029,8 @@
                   <w:txbxContent>
                     <w:p>
                       <w:r>
-                        <w:t xml:space="preserve">git </w:t>
+                        <w:t>git commit</w:t>
                       </w:r>
-                      <w:proofErr w:type="gramStart"/>
-                      <w:r>
-                        <w:t>commit</w:t>
-                      </w:r>
-                      <w:proofErr w:type="gramEnd"/>
                     </w:p>
                   </w:txbxContent>
                 </v:textbox>
@@ -1391,13 +1351,8 @@
                         <w:txbxContent>
                           <w:p>
                             <w:r>
-                              <w:t xml:space="preserve">git </w:t>
+                              <w:t>git add</w:t>
                             </w:r>
-                            <w:proofErr w:type="gramStart"/>
-                            <w:r>
-                              <w:t>add</w:t>
-                            </w:r>
-                            <w:proofErr w:type="gramEnd"/>
                           </w:p>
                         </w:txbxContent>
                       </wps:txbx>
@@ -1423,13 +1378,8 @@
                   <w:txbxContent>
                     <w:p>
                       <w:r>
-                        <w:t xml:space="preserve">git </w:t>
+                        <w:t>git add</w:t>
                       </w:r>
-                      <w:proofErr w:type="gramStart"/>
-                      <w:r>
-                        <w:t>add</w:t>
-                      </w:r>
-                      <w:proofErr w:type="gramEnd"/>
                     </w:p>
                   </w:txbxContent>
                 </v:textbox>
@@ -1670,7 +1620,7 @@
           </mc:Choice>
           <mc:Fallback>
             <w:pict>
-              <v:shapetype w14:anchorId="351A5342" id="_x0000_t13" coordsize="21600,21600" o:spt="13" adj="16200,5400" path="m@0,l@0@1,0@1,0@2@0@2@0,21600,21600,10800xe">
+              <v:shapetype w14:anchorId="73E83E6C" id="_x0000_t13" coordsize="21600,21600" o:spt="13" adj="16200,5400" path="m@0,l@0@1,0@1,0@2@0@2@0,21600,21600,10800xe">
                 <v:stroke joinstyle="miter"/>
                 <v:formulas>
                   <v:f eqn="val #0"/>
@@ -1769,7 +1719,7 @@
           </mc:Choice>
           <mc:Fallback>
             <w:pict>
-              <v:shape w14:anchorId="64CD8D74" id="Arrow: Right 7" o:spid="_x0000_s1026" type="#_x0000_t13" style="position:absolute;margin-left:91.45pt;margin-top:4.75pt;width:66.15pt;height:11.05pt;z-index:251661312;visibility:visible;mso-wrap-style:square;mso-width-percent:0;mso-height-percent:0;mso-wrap-distance-left:9pt;mso-wrap-distance-top:0;mso-wrap-distance-right:9pt;mso-wrap-distance-bottom:0;mso-position-horizontal:absolute;mso-position-horizontal-relative:text;mso-position-vertical:absolute;mso-position-vertical-relative:text;mso-width-percent:0;mso-height-percent:0;mso-width-relative:margin;mso-height-relative:margin;v-text-anchor:middle" o:gfxdata="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" adj="19799" fillcolor="#974706 [1609]" stroked="f" strokeweight="2pt"/>
+              <v:shape w14:anchorId="39E68C23" id="Arrow: Right 7" o:spid="_x0000_s1026" type="#_x0000_t13" style="position:absolute;margin-left:91.45pt;margin-top:4.75pt;width:66.15pt;height:11.05pt;z-index:251661312;visibility:visible;mso-wrap-style:square;mso-width-percent:0;mso-height-percent:0;mso-wrap-distance-left:9pt;mso-wrap-distance-top:0;mso-wrap-distance-right:9pt;mso-wrap-distance-bottom:0;mso-position-horizontal:absolute;mso-position-horizontal-relative:text;mso-position-vertical:absolute;mso-position-vertical-relative:text;mso-width-percent:0;mso-height-percent:0;mso-width-relative:margin;mso-height-relative:margin;v-text-anchor:middle" o:gfxdata="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" adj="19799" fillcolor="#974706 [1609]" stroked="f" strokeweight="2pt"/>
             </w:pict>
           </mc:Fallback>
         </mc:AlternateContent>
@@ -1933,7 +1883,19 @@
         <w:rPr>
           <w:color w:val="0D0D0D" w:themeColor="text1" w:themeTint="F2"/>
         </w:rPr>
-        <w:t>git rest –hard HEAD^</w:t>
+        <w:t>git res</w:t>
+      </w:r>
+      <w:r>
+        <w:rPr>
+          <w:color w:val="0D0D0D" w:themeColor="text1" w:themeTint="F2"/>
+        </w:rPr>
+        <w:t>e</w:t>
+      </w:r>
+      <w:r>
+        <w:rPr>
+          <w:color w:val="0D0D0D" w:themeColor="text1" w:themeTint="F2"/>
+        </w:rPr>
+        <w:t>t –hard HEAD^</w:t>
       </w:r>
     </w:p>
     <w:p>

</xml_diff>